<commit_message>
NNC Final Data Cleaning .py File
- Report updates
- Creating extraneous-comment-free version of prelimeda.py as final_eda.py!
</commit_message>
<xml_diff>
--- a/report/report.docx
+++ b/report/report.docx
@@ -2163,11 +2163,167 @@
     </w:p>
     <w:p>
       <w:pPr>
+        <w:spacing w:after="187"/>
         <w:ind w:left="-5"/>
       </w:pPr>
       <w:r>
         <w:lastRenderedPageBreak/>
-        <w:t>[...to add description of minimum wage data...]</w:t>
+        <w:tab/>
+      </w:r>
+      <w:r>
+        <w:tab/>
+      </w:r>
+      <w:r>
+        <w:tab/>
+        <w:t>Minimum wage data was originally scraped from the Department of Labor (DOL) page for historical state minimum wages, however, the data scraped from the html table proved too labor intensive to clean and instead, a Kaggle dataset of the same data was pulled in and cleaned for extraneous variables such as State Minimum Wage (and their 2020 equivalent column), uncleaned original columns from the DOL table, and footnote columns. In addition, any data for the District of Columbia or U.S. territories (such as, but not limited to, Guam) were excluded from the analysis as not all datasets included values from these locations.</w:t>
+      </w:r>
+      <w:r>
+        <w:t xml:space="preserve"> A column for state abbreviation was also created and mapped from a dictionary of U.S. state names </w:t>
+      </w:r>
+      <w:r>
+        <w:t>to</w:t>
+      </w:r>
+      <w:r>
+        <w:t xml:space="preserve"> map the data on to the choropleth maps.</w:t>
+      </w:r>
+      <w:r>
+        <w:t xml:space="preserve"> From the original dataset, titled </w:t>
+      </w:r>
+      <w:proofErr w:type="spellStart"/>
+      <w:r>
+        <w:t>minwagestate</w:t>
+      </w:r>
+      <w:proofErr w:type="spellEnd"/>
+      <w:r>
+        <w:t xml:space="preserve">, several </w:t>
+      </w:r>
+      <w:proofErr w:type="spellStart"/>
+      <w:r>
+        <w:t>dataframes</w:t>
+      </w:r>
+      <w:proofErr w:type="spellEnd"/>
+      <w:r>
+        <w:t xml:space="preserve"> were created to classify states as a state that historically </w:t>
+      </w:r>
+      <w:r>
+        <w:t xml:space="preserve">defaulted to the federal minimum wage as their effective minimum wage, due to the state minimum wage being lower than the federal minimum wage. States were organized into two groups, </w:t>
+      </w:r>
+      <w:proofErr w:type="spellStart"/>
+      <w:r>
+        <w:t>GreaterMinWage</w:t>
+      </w:r>
+      <w:proofErr w:type="spellEnd"/>
+      <w:r>
+        <w:t xml:space="preserve"> or </w:t>
+      </w:r>
+      <w:proofErr w:type="spellStart"/>
+      <w:r>
+        <w:t>MinWage</w:t>
+      </w:r>
+      <w:proofErr w:type="spellEnd"/>
+      <w:r>
+        <w:t xml:space="preserve">. </w:t>
+      </w:r>
+      <w:proofErr w:type="spellStart"/>
+      <w:r>
+        <w:t>GreaterMinWage</w:t>
+      </w:r>
+      <w:proofErr w:type="spellEnd"/>
+      <w:r>
+        <w:t xml:space="preserve"> signifies</w:t>
+      </w:r>
+      <w:r>
+        <w:t xml:space="preserve"> a state that historically has a higher minimum wage than that set by the federal government</w:t>
+      </w:r>
+      <w:r>
+        <w:t xml:space="preserve">. </w:t>
+      </w:r>
+      <w:proofErr w:type="spellStart"/>
+      <w:r>
+        <w:t>MinWage</w:t>
+      </w:r>
+      <w:proofErr w:type="spellEnd"/>
+      <w:r>
+        <w:t xml:space="preserve"> </w:t>
+      </w:r>
+      <w:r>
+        <w:t>signifies a state</w:t>
+      </w:r>
+      <w:r>
+        <w:t xml:space="preserve"> that historically adopts the bare minimum wage</w:t>
+      </w:r>
+      <w:r>
+        <w:t>, i.e. the federal minimum wage</w:t>
+      </w:r>
+      <w:r>
+        <w:t>.</w:t>
+      </w:r>
+      <w:r>
+        <w:t xml:space="preserve"> </w:t>
+      </w:r>
+      <w:proofErr w:type="gramStart"/>
+      <w:r>
+        <w:t>For</w:t>
+      </w:r>
+      <w:proofErr w:type="gramEnd"/>
+      <w:r>
+        <w:t xml:space="preserve"> each year</w:t>
+      </w:r>
+      <w:r>
+        <w:t xml:space="preserve"> and state within that year, if the Effective Minimum Wage – Federal Minimum Wage = 0 the state would receive a 0 for that year, otherwise, it would receive a 1</w:t>
+      </w:r>
+      <w:r>
+        <w:t xml:space="preserve"> and it would be stored in the column </w:t>
+      </w:r>
+      <w:proofErr w:type="spellStart"/>
+      <w:r>
+        <w:t>MinWageStatus</w:t>
+      </w:r>
+      <w:proofErr w:type="spellEnd"/>
+      <w:r>
+        <w:t xml:space="preserve">. Note, that the number is never negative as the Federal Minimum Wage takes effect each year if it is higher than the state minimum wage. </w:t>
+      </w:r>
+      <w:r>
+        <w:t xml:space="preserve">Once all states had either a 1 or 0 in each year, the average was taken on </w:t>
+      </w:r>
+      <w:proofErr w:type="spellStart"/>
+      <w:r>
+        <w:t>MinWageStatus</w:t>
+      </w:r>
+      <w:proofErr w:type="spellEnd"/>
+      <w:r>
+        <w:t xml:space="preserve"> grouped by State. </w:t>
+      </w:r>
+      <w:r>
+        <w:t xml:space="preserve">From there, states were given a classification of </w:t>
+      </w:r>
+      <w:proofErr w:type="spellStart"/>
+      <w:r>
+        <w:t>GreaterMinWage</w:t>
+      </w:r>
+      <w:proofErr w:type="spellEnd"/>
+      <w:r>
+        <w:t xml:space="preserve"> </w:t>
+      </w:r>
+      <w:r>
+        <w:t>if their average was greater than or equal to 0.40</w:t>
+      </w:r>
+      <w:r>
+        <w:t>, otherwise the state</w:t>
+      </w:r>
+      <w:r>
+        <w:t xml:space="preserve"> was considered a </w:t>
+      </w:r>
+      <w:proofErr w:type="spellStart"/>
+      <w:r>
+        <w:t>MinWage</w:t>
+      </w:r>
+      <w:proofErr w:type="spellEnd"/>
+      <w:r>
+        <w:t xml:space="preserve"> state</w:t>
+      </w:r>
+      <w:r>
+        <w:t>.</w:t>
       </w:r>
     </w:p>
     <w:p>
@@ -2308,6 +2464,7 @@
         <w:ind w:left="-5"/>
       </w:pPr>
       <w:r>
+        <w:lastRenderedPageBreak/>
         <w:t xml:space="preserve">Once the industry code for a work stoppage is matched (either via </w:t>
       </w:r>
       <w:proofErr w:type="spellStart"/>
@@ -2388,15 +2545,7 @@
       </w:r>
       <w:proofErr w:type="gramEnd"/>
       <w:r>
-        <w:t xml:space="preserve"> doing calculations with time deltas. For this project, we require wage data six months before the work stoppage began (the six months is set in a variable that can be changed to whatever time delta we want). </w:t>
-      </w:r>
-      <w:proofErr w:type="gramStart"/>
-      <w:r>
-        <w:t>Generally speaking, once</w:t>
-      </w:r>
-      <w:proofErr w:type="gramEnd"/>
-      <w:r>
-        <w:t xml:space="preserve"> wage data is collected for a </w:t>
+        <w:t xml:space="preserve"> doing calculations with time deltas. For this project, we require wage data six months before the work stoppage began (the six months is set in a variable that can be changed to whatever time delta we want). Generally speaking, once wage data is collected for a </w:t>
       </w:r>
       <w:proofErr w:type="spellStart"/>
       <w:r>
@@ -2487,11 +2636,7 @@
       </w:r>
       <w:proofErr w:type="spellEnd"/>
       <w:r>
-        <w:t xml:space="preserve"> </w:t>
-      </w:r>
-      <w:r>
-        <w:lastRenderedPageBreak/>
-        <w:t>industry code 112203, NAICS code 212111, and SIC code 1221. The reason this is so disappointing is that there are well established crosswalks for NAICS and SIC codes</w:t>
+        <w:t xml:space="preserve"> industry code 112203, NAICS code 212111, and SIC code 1221. The reason this is so disappointing is that there are well established crosswalks for NAICS and SIC codes</w:t>
       </w:r>
     </w:p>
     <w:p>
@@ -2682,6 +2827,7 @@
         <w:ind w:left="-5"/>
       </w:pPr>
       <w:r>
+        <w:lastRenderedPageBreak/>
         <w:t xml:space="preserve">In terms of future research, there are several obvious directions based on additional available data and the granularity of the data. These are in line with ideas mentioned in the existing literature. The work stoppage data includes information about the number of workers and the duration of the work stoppage, so we could analyze how these numbers impact the benefits to the striking workers. We matched NAICS industry codes with industry codes from the BLS data, so we could group similar industries (both on the work stoppage side of the data and on the BLS side) to look for patterns there. Related to the previous two ideas, we could try to account for the cost of that type of labor. Since we have information on the unions associated with the work stoppages, we could also look for patterns when grouping them by private versus public sector </w:t>
       </w:r>
       <w:proofErr w:type="gramStart"/>
@@ -2908,7 +3054,6 @@
               <w:rPr>
                 <w:sz w:val="18"/>
               </w:rPr>
-              <w:lastRenderedPageBreak/>
               <w:t>[Bah19]</w:t>
             </w:r>
           </w:p>
@@ -4422,6 +4567,7 @@
               <w:rPr>
                 <w:sz w:val="18"/>
               </w:rPr>
+              <w:lastRenderedPageBreak/>
               <w:t>[Ken85]</w:t>
             </w:r>
           </w:p>
@@ -5531,7 +5677,6 @@
               <w:rPr>
                 <w:sz w:val="18"/>
               </w:rPr>
-              <w:lastRenderedPageBreak/>
               <w:t>[SB87]</w:t>
             </w:r>
           </w:p>
@@ -6848,6 +6993,7 @@
     <w:lsdException w:name="HTML Sample" w:semiHidden="1" w:unhideWhenUsed="1"/>
     <w:lsdException w:name="HTML Typewriter" w:semiHidden="1" w:unhideWhenUsed="1"/>
     <w:lsdException w:name="HTML Variable" w:semiHidden="1" w:unhideWhenUsed="1"/>
+    <w:lsdException w:name="Normal Table" w:semiHidden="1" w:unhideWhenUsed="1"/>
     <w:lsdException w:name="annotation subject" w:semiHidden="1" w:unhideWhenUsed="1"/>
     <w:lsdException w:name="No List" w:semiHidden="1" w:unhideWhenUsed="1"/>
     <w:lsdException w:name="Outline List 1" w:semiHidden="1" w:unhideWhenUsed="1"/>
@@ -6894,8 +7040,10 @@
     <w:lsdException w:name="Table Subtle 2" w:semiHidden="1" w:unhideWhenUsed="1"/>
     <w:lsdException w:name="Table Web 1" w:semiHidden="1" w:unhideWhenUsed="1"/>
     <w:lsdException w:name="Table Web 2" w:semiHidden="1" w:unhideWhenUsed="1"/>
+    <w:lsdException w:name="Table Web 3" w:semiHidden="1" w:unhideWhenUsed="1"/>
     <w:lsdException w:name="Balloon Text" w:semiHidden="1" w:unhideWhenUsed="1"/>
     <w:lsdException w:name="Table Grid" w:uiPriority="39"/>
+    <w:lsdException w:name="Table Theme" w:semiHidden="1" w:unhideWhenUsed="1"/>
     <w:lsdException w:name="Placeholder Text" w:semiHidden="1"/>
     <w:lsdException w:name="No Spacing" w:uiPriority="1" w:qFormat="1"/>
     <w:lsdException w:name="Light Shading" w:uiPriority="60"/>

</xml_diff>

<commit_message>
Create Final Jupyter Notebook
</commit_message>
<xml_diff>
--- a/report/report.docx
+++ b/report/report.docx
@@ -1278,15 +1278,7 @@
               <w:jc w:val="left"/>
             </w:pPr>
             <w:r>
-              <w:t xml:space="preserve">Any notes about the work stoppage (e.g., the union changed </w:t>
-            </w:r>
-            <w:proofErr w:type="gramStart"/>
-            <w:r>
-              <w:t>names</w:t>
-            </w:r>
-            <w:proofErr w:type="gramEnd"/>
-            <w:r>
-              <w:t xml:space="preserve"> or the number of workers involved changed during the work stoppage).</w:t>
+              <w:t>Any notes about the work stoppage (e.g., the union changed names or the number of workers involved changed during the work stoppage).</w:t>
             </w:r>
           </w:p>
         </w:tc>
@@ -1312,21 +1304,7 @@
           <w:rPr>
             <w:rFonts w:ascii="Calibri" w:eastAsia="Calibri" w:hAnsi="Calibri" w:cs="Calibri"/>
           </w:rPr>
-          <w:t>series/</w:t>
-        </w:r>
-        <w:proofErr w:type="spellStart"/>
-        <w:r>
-          <w:rPr>
-            <w:rFonts w:ascii="Calibri" w:eastAsia="Calibri" w:hAnsi="Calibri" w:cs="Calibri"/>
-          </w:rPr>
-          <w:t>ce</w:t>
-        </w:r>
-        <w:proofErr w:type="spellEnd"/>
-        <w:r>
-          <w:rPr>
-            <w:rFonts w:ascii="Calibri" w:eastAsia="Calibri" w:hAnsi="Calibri" w:cs="Calibri"/>
-          </w:rPr>
-          <w:t>/</w:t>
+          <w:t>series/ce/</w:t>
         </w:r>
       </w:hyperlink>
       <w:hyperlink r:id="rId18">
@@ -1338,26 +1316,16 @@
         <w:t xml:space="preserve"> specifically from </w:t>
       </w:r>
       <w:hyperlink r:id="rId19">
-        <w:proofErr w:type="spellStart"/>
         <w:r>
-          <w:t>ce.industry</w:t>
-        </w:r>
-        <w:proofErr w:type="spellEnd"/>
-        <w:r>
-          <w:t>,</w:t>
+          <w:t>ce.industry,</w:t>
         </w:r>
       </w:hyperlink>
       <w:r>
         <w:t xml:space="preserve"> </w:t>
       </w:r>
       <w:hyperlink r:id="rId20">
-        <w:proofErr w:type="spellStart"/>
         <w:r>
-          <w:t>ce.series</w:t>
-        </w:r>
-        <w:proofErr w:type="spellEnd"/>
-        <w:r>
-          <w:t>,</w:t>
+          <w:t>ce.series,</w:t>
         </w:r>
       </w:hyperlink>
       <w:r>
@@ -1377,65 +1345,11 @@
         </w:r>
       </w:hyperlink>
       <w:r>
-        <w:t xml:space="preserve"> let us be a bit brief in the description. The file </w:t>
-      </w:r>
-      <w:proofErr w:type="spellStart"/>
-      <w:proofErr w:type="gramStart"/>
-      <w:r>
-        <w:t>ce.series</w:t>
-      </w:r>
-      <w:proofErr w:type="spellEnd"/>
-      <w:proofErr w:type="gramEnd"/>
-      <w:r>
-        <w:t xml:space="preserve"> contains an entry for each type of data stored at the national level (for example: “Average hourly earnings of </w:t>
+        <w:t xml:space="preserve"> let us be a bit brief in the description. The file ce.series contains an entry for each type of data stored at the national level (for example: “Average hourly earnings of </w:t>
       </w:r>
       <w:r>
         <w:lastRenderedPageBreak/>
-        <w:t xml:space="preserve">all employees, stone mining and quarrying, seasonally adjusted”), whereas the actual data values for this are stored in </w:t>
-      </w:r>
-      <w:proofErr w:type="spellStart"/>
-      <w:r>
-        <w:t>ce.series</w:t>
-      </w:r>
-      <w:proofErr w:type="spellEnd"/>
-      <w:r>
-        <w:t xml:space="preserve">; they are joined on the column series id (e.g., CES1021231003). The file </w:t>
-      </w:r>
-      <w:proofErr w:type="spellStart"/>
-      <w:proofErr w:type="gramStart"/>
-      <w:r>
-        <w:t>ce.series</w:t>
-      </w:r>
-      <w:proofErr w:type="spellEnd"/>
-      <w:proofErr w:type="gramEnd"/>
-      <w:r>
-        <w:t xml:space="preserve"> also contains a column for industry code, which is matched to the description of the industry code in </w:t>
-      </w:r>
-      <w:proofErr w:type="spellStart"/>
-      <w:r>
-        <w:t>ce.industry</w:t>
-      </w:r>
-      <w:proofErr w:type="spellEnd"/>
-      <w:r>
-        <w:t xml:space="preserve">. In </w:t>
-      </w:r>
-      <w:proofErr w:type="spellStart"/>
-      <w:proofErr w:type="gramStart"/>
-      <w:r>
-        <w:t>ce.industry</w:t>
-      </w:r>
-      <w:proofErr w:type="spellEnd"/>
-      <w:proofErr w:type="gramEnd"/>
-      <w:r>
-        <w:t xml:space="preserve">, there is partial information to match an industry code of </w:t>
-      </w:r>
-      <w:proofErr w:type="spellStart"/>
-      <w:r>
-        <w:t>ce.series</w:t>
-      </w:r>
-      <w:proofErr w:type="spellEnd"/>
-      <w:r>
-        <w:t xml:space="preserve"> with an NAICS industry code of work stoppage data. This is discussed in greater detail in Section 3.</w:t>
+        <w:t>all employees, stone mining and quarrying, seasonally adjusted”), whereas the actual data values for this are stored in ce.series; they are joined on the column series id (e.g., CES1021231003). The file ce.series also contains a column for industry code, which is matched to the description of the industry code in ce.industry. In ce.industry, there is partial information to match an industry code of ce.series with an NAICS industry code of work stoppage data. This is discussed in greater detail in Section 3.</w:t>
       </w:r>
     </w:p>
     <w:p>
@@ -1458,35 +1372,7 @@
           <w:rPr>
             <w:rFonts w:ascii="Calibri" w:eastAsia="Calibri" w:hAnsi="Calibri" w:cs="Calibri"/>
           </w:rPr>
-          <w:t>pub/</w:t>
-        </w:r>
-        <w:proofErr w:type="spellStart"/>
-        <w:r>
-          <w:rPr>
-            <w:rFonts w:ascii="Calibri" w:eastAsia="Calibri" w:hAnsi="Calibri" w:cs="Calibri"/>
-          </w:rPr>
-          <w:t>time.series</w:t>
-        </w:r>
-        <w:proofErr w:type="spellEnd"/>
-        <w:r>
-          <w:rPr>
-            <w:rFonts w:ascii="Calibri" w:eastAsia="Calibri" w:hAnsi="Calibri" w:cs="Calibri"/>
-          </w:rPr>
-          <w:t>/</w:t>
-        </w:r>
-        <w:proofErr w:type="spellStart"/>
-        <w:r>
-          <w:rPr>
-            <w:rFonts w:ascii="Calibri" w:eastAsia="Calibri" w:hAnsi="Calibri" w:cs="Calibri"/>
-          </w:rPr>
-          <w:t>sa</w:t>
-        </w:r>
-        <w:proofErr w:type="spellEnd"/>
-        <w:r>
-          <w:rPr>
-            <w:rFonts w:ascii="Calibri" w:eastAsia="Calibri" w:hAnsi="Calibri" w:cs="Calibri"/>
-          </w:rPr>
-          <w:t>/</w:t>
+          <w:t>pub/time.series/sa/</w:t>
         </w:r>
       </w:hyperlink>
       <w:hyperlink r:id="rId25">
@@ -1498,13 +1384,8 @@
         <w:t xml:space="preserve"> specifically </w:t>
       </w:r>
       <w:hyperlink r:id="rId26">
-        <w:proofErr w:type="spellStart"/>
         <w:r>
-          <w:t>sa.series</w:t>
-        </w:r>
-        <w:proofErr w:type="spellEnd"/>
-        <w:r>
-          <w:t>,</w:t>
+          <w:t>sa.series,</w:t>
         </w:r>
       </w:hyperlink>
       <w:r>
@@ -1519,26 +1400,16 @@
         <w:t xml:space="preserve"> </w:t>
       </w:r>
       <w:hyperlink r:id="rId28">
-        <w:proofErr w:type="spellStart"/>
         <w:r>
-          <w:t>sa.industry</w:t>
-        </w:r>
-        <w:proofErr w:type="spellEnd"/>
-        <w:r>
-          <w:t>,</w:t>
+          <w:t>sa.industry,</w:t>
         </w:r>
       </w:hyperlink>
       <w:r>
         <w:t xml:space="preserve"> and </w:t>
       </w:r>
       <w:hyperlink r:id="rId29">
-        <w:proofErr w:type="spellStart"/>
         <w:r>
-          <w:t>sa.state</w:t>
-        </w:r>
-        <w:proofErr w:type="spellEnd"/>
-        <w:r>
-          <w:t>,</w:t>
+          <w:t>sa.state,</w:t>
         </w:r>
       </w:hyperlink>
       <w:r>
@@ -1550,35 +1421,7 @@
         </w:r>
       </w:hyperlink>
       <w:r>
-        <w:t xml:space="preserve"> The file </w:t>
-      </w:r>
-      <w:proofErr w:type="spellStart"/>
-      <w:r>
-        <w:t>sa.series</w:t>
-      </w:r>
-      <w:proofErr w:type="spellEnd"/>
-      <w:r>
-        <w:t xml:space="preserve"> contains an entry for each type of data stored at the state level and the actual data for the entries are stored in sa.data.0.Current, again joining on the column series id. We use </w:t>
-      </w:r>
-      <w:proofErr w:type="spellStart"/>
-      <w:proofErr w:type="gramStart"/>
-      <w:r>
-        <w:t>sa.state</w:t>
-      </w:r>
-      <w:proofErr w:type="spellEnd"/>
-      <w:proofErr w:type="gramEnd"/>
-      <w:r>
-        <w:t xml:space="preserve"> to decode the state for a series from numeric to string. However, this time </w:t>
-      </w:r>
-      <w:proofErr w:type="spellStart"/>
-      <w:proofErr w:type="gramStart"/>
-      <w:r>
-        <w:t>sa.industry</w:t>
-      </w:r>
-      <w:proofErr w:type="spellEnd"/>
-      <w:proofErr w:type="gramEnd"/>
-      <w:r>
-        <w:t xml:space="preserve"> does contain partial information to match industry codes, but it does at least give an English description of the codes. This is also discussed in greater detail in Section 3.</w:t>
+        <w:t xml:space="preserve"> The file sa.series contains an entry for each type of data stored at the state level and the actual data for the entries are stored in sa.data.0.Current, again joining on the column series id. We use sa.state to decode the state for a series from numeric to string. However, this time sa.industry does contain partial information to match industry codes, but it does at least give an English description of the codes. This is also discussed in greater detail in Section 3.</w:t>
       </w:r>
     </w:p>
     <w:p>
@@ -1644,15 +1487,7 @@
         <w:t>The last dataset used for this project was the State-Metro Employment and Wage Data</w:t>
       </w:r>
       <w:r>
-        <w:t xml:space="preserve"> (hereby referred to as </w:t>
-      </w:r>
-      <w:proofErr w:type="spellStart"/>
-      <w:r>
-        <w:t>smdata</w:t>
-      </w:r>
-      <w:proofErr w:type="spellEnd"/>
-      <w:r>
-        <w:t>)</w:t>
+        <w:t xml:space="preserve"> (hereby referred to as smdata)</w:t>
       </w:r>
       <w:r>
         <w:t xml:space="preserve">, </w:t>
@@ -1683,13 +1518,8 @@
       <w:r>
         <w:t xml:space="preserve">the individuals preparing the data were less than uniform in their choice, updating, and creation of the industry codes found between this and our other datasets. For example, the industry codes used in </w:t>
       </w:r>
-      <w:proofErr w:type="spellStart"/>
-      <w:r>
-        <w:t>smdata</w:t>
-      </w:r>
-      <w:proofErr w:type="spellEnd"/>
-      <w:r>
-        <w:t xml:space="preserve"> were a combination of the 2012 NAICS Codes </w:t>
+      <w:r>
+        <w:t xml:space="preserve">smdata were a combination of the 2012 NAICS Codes </w:t>
       </w:r>
       <w:r>
         <w:t xml:space="preserve">(other data used 2017 NAICS codes) </w:t>
@@ -1728,15 +1558,7 @@
         <w:t xml:space="preserve"> codes, but they are not a 1-to-1 comparison by any means.</w:t>
       </w:r>
       <w:r>
-        <w:t xml:space="preserve"> There are also some local government industries included in the </w:t>
-      </w:r>
-      <w:proofErr w:type="spellStart"/>
-      <w:r>
-        <w:t>smdata</w:t>
-      </w:r>
-      <w:proofErr w:type="spellEnd"/>
-      <w:r>
-        <w:t xml:space="preserve"> that were not present in the </w:t>
+        <w:t xml:space="preserve"> There are also some local government industries included in the smdata that were not present in the </w:t>
       </w:r>
       <w:hyperlink r:id="rId34" w:history="1">
         <w:r>
@@ -1771,23 +1593,7 @@
         <w:ind w:left="-5" w:firstLine="725"/>
       </w:pPr>
       <w:r>
-        <w:t xml:space="preserve">The choice of using these data sets is that they contained the greatest amount of information we could locate. Upon reviewing the literature, they are the standard sets to use (and have been for a long time). To load in the data, we downloaded the text files and then imported them into Pandas </w:t>
-      </w:r>
-      <w:proofErr w:type="spellStart"/>
-      <w:r>
-        <w:t>dataframes</w:t>
-      </w:r>
-      <w:proofErr w:type="spellEnd"/>
-      <w:r>
-        <w:t xml:space="preserve"> in our </w:t>
-      </w:r>
-      <w:proofErr w:type="spellStart"/>
-      <w:r>
-        <w:t>jupyter</w:t>
-      </w:r>
-      <w:proofErr w:type="spellEnd"/>
-      <w:r>
-        <w:t xml:space="preserve"> notebook. The question we ask and </w:t>
+        <w:t xml:space="preserve">The choice of using these data sets is that they contained the greatest amount of information we could locate. Upon reviewing the literature, they are the standard sets to use (and have been for a long time). To load in the data, we downloaded the text files and then imported them into Pandas dataframes in our jupyter notebook. The question we ask and </w:t>
       </w:r>
       <w:r>
         <w:t xml:space="preserve">seek to </w:t>
@@ -1825,23 +1631,7 @@
         <w:ind w:left="-5" w:firstLine="725"/>
       </w:pPr>
       <w:r>
-        <w:t>Articles discussing work stoppages are almost exclusively about strikes (as shut outs initiated by management are very rare in comparison) and usually focus on union representation of the work force. While this last part is usually true, it is not universally so, as seen in [Rub88] where the author argues that strikes and unions do not go together in terms of correlation with employee wages and wealth inequality. In particular, they make the case that union representation decreases income inequality among specific groups but increases overall inequality, whereas strikes decrease overall income inequality (</w:t>
-      </w:r>
-      <w:proofErr w:type="gramStart"/>
-      <w:r>
-        <w:t>e.g.</w:t>
-      </w:r>
-      <w:proofErr w:type="gramEnd"/>
-      <w:r>
-        <w:t xml:space="preserve"> union representation may reduce income inequality among low and middle income white families while increasing income inequality between black and white families, whereas strikes reduce income inequality at the aggregate level). </w:t>
-      </w:r>
-      <w:proofErr w:type="gramStart"/>
-      <w:r>
-        <w:t>That being said, this</w:t>
-      </w:r>
-      <w:proofErr w:type="gramEnd"/>
-      <w:r>
-        <w:t xml:space="preserve"> article is an outlier in this respect and considers data only from 1949 to 1976. In the rest of our analysis, we take the more common approach of grouping unions and strikes together.</w:t>
+        <w:t>Articles discussing work stoppages are almost exclusively about strikes (as shut outs initiated by management are very rare in comparison) and usually focus on union representation of the work force. While this last part is usually true, it is not universally so, as seen in [Rub88] where the author argues that strikes and unions do not go together in terms of correlation with employee wages and wealth inequality. In particular, they make the case that union representation decreases income inequality among specific groups but increases overall inequality, whereas strikes decrease overall income inequality (e.g. union representation may reduce income inequality among low and middle income white families while increasing income inequality between black and white families, whereas strikes reduce income inequality at the aggregate level). That being said, this article is an outlier in this respect and considers data only from 1949 to 1976. In the rest of our analysis, we take the more common approach of grouping unions and strikes together.</w:t>
       </w:r>
     </w:p>
     <w:p>
@@ -1872,15 +1662,7 @@
         <w:ind w:left="-5"/>
       </w:pPr>
       <w:r>
-        <w:t xml:space="preserve">In terms of research articles, strikes and unions are studied in many different respects. Lighter on the numbers are studies on public opinion and ethical issues. In [BK70] the authors give a lengthy account of the opinions for and against the legality of strikes in the public sector strikes. </w:t>
-      </w:r>
-      <w:proofErr w:type="gramStart"/>
-      <w:r>
-        <w:t>Generally speaking, most</w:t>
-      </w:r>
-      <w:proofErr w:type="gramEnd"/>
-      <w:r>
-        <w:t xml:space="preserve"> people at the time of the article accepted that private sector employees should be able to </w:t>
+        <w:t xml:space="preserve">In terms of research articles, strikes and unions are studied in many different respects. Lighter on the numbers are studies on public opinion and ethical issues. In [BK70] the authors give a lengthy account of the opinions for and against the legality of strikes in the public sector strikes. Generally speaking, most people at the time of the article accepted that private sector employees should be able to </w:t>
       </w:r>
       <w:r>
         <w:t>strike but</w:t>
@@ -1904,15 +1686,7 @@
         <w:t>students but</w:t>
       </w:r>
       <w:r>
-        <w:t xml:space="preserve"> enter the political realm by implying this should be used as a talking point against the legality of teacher strikes. In [HFNR21] the authors examine public opinion polls about teacher strikes and education </w:t>
-      </w:r>
-      <w:proofErr w:type="gramStart"/>
-      <w:r>
-        <w:t>unions, and</w:t>
-      </w:r>
-      <w:proofErr w:type="gramEnd"/>
-      <w:r>
-        <w:t xml:space="preserve"> make the claim that public opinion is generally pro-labor, with </w:t>
+        <w:t xml:space="preserve"> enter the political realm by implying this should be used as a talking point against the legality of teacher strikes. In [HFNR21] the authors examine public opinion polls about teacher strikes and education unions, and make the claim that public opinion is generally pro-labor, with </w:t>
       </w:r>
       <w:r>
         <w:t>first-hand</w:t>
@@ -1927,31 +1701,7 @@
         <w:ind w:left="-5"/>
       </w:pPr>
       <w:r>
-        <w:t xml:space="preserve">Taking statistics in mind, there are </w:t>
-      </w:r>
-      <w:proofErr w:type="gramStart"/>
-      <w:r>
-        <w:t>a large number of</w:t>
-      </w:r>
-      <w:proofErr w:type="gramEnd"/>
-      <w:r>
-        <w:t xml:space="preserve"> articles attempting to study and model the occurrence of strikes [Ken86, Ken85, Mau82, Nap87], usually based on strikes appearing in waves over time. While present in articles over a century old [Cro08], there has been an increased interest in how relevant the recorded data </w:t>
-      </w:r>
-      <w:proofErr w:type="gramStart"/>
-      <w:r>
-        <w:t>actually is</w:t>
-      </w:r>
-      <w:proofErr w:type="gramEnd"/>
-      <w:r>
-        <w:t xml:space="preserve"> and how appropriately it is being analyzed. For example, in [PP74] it is pointed out that the data from the Bureau of Labor statistics records the number of days of the work stoppage and the number of people involved, but this does not properly measure the actual cost of the strike. The authors attempt to correct this by examining the work force involved in each strike and weighting the strike with a cost associated to the </w:t>
-      </w:r>
-      <w:proofErr w:type="gramStart"/>
-      <w:r>
-        <w:t>particular type of work</w:t>
-      </w:r>
-      <w:proofErr w:type="gramEnd"/>
-      <w:r>
-        <w:t xml:space="preserve">. Related </w:t>
+        <w:t xml:space="preserve">Taking statistics in mind, there are a large number of articles attempting to study and model the occurrence of strikes [Ken86, Ken85, Mau82, Nap87], usually based on strikes appearing in waves over time. While present in articles over a century old [Cro08], there has been an increased interest in how relevant the recorded data actually is and how appropriately it is being analyzed. For example, in [PP74] it is pointed out that the data from the Bureau of Labor statistics records the number of days of the work stoppage and the number of people involved, but this does not properly measure the actual cost of the strike. The authors attempt to correct this by examining the work force involved in each strike and weighting the strike with a cost associated to the particular type of work. Related </w:t>
       </w:r>
       <w:r>
         <w:lastRenderedPageBreak/>
@@ -2036,143 +1786,7 @@
         <w:t>,</w:t>
       </w:r>
       <w:r>
-        <w:t xml:space="preserve"> we detail the basic data cleaning and type conversion done when importing the data sets. As mentioned earlier, </w:t>
-      </w:r>
-      <w:proofErr w:type="gramStart"/>
-      <w:r>
-        <w:t>all of</w:t>
-      </w:r>
-      <w:proofErr w:type="gramEnd"/>
-      <w:r>
-        <w:t xml:space="preserve"> the data is initially stored in plain text format. For the work stoppage data, the columns of interest are the states, industry code, work stoppage beginning date, and work stoppage ending date. We specify that industry code is an int, states is a string and that missing values should be the empty string, and otherwise we leave everything up to pandas. The national level data comes from </w:t>
-      </w:r>
-      <w:proofErr w:type="spellStart"/>
-      <w:proofErr w:type="gramStart"/>
-      <w:r>
-        <w:t>ce.industry</w:t>
-      </w:r>
-      <w:proofErr w:type="spellEnd"/>
-      <w:proofErr w:type="gramEnd"/>
-      <w:r>
-        <w:t xml:space="preserve">, </w:t>
-      </w:r>
-      <w:proofErr w:type="spellStart"/>
-      <w:r>
-        <w:t>ce.series</w:t>
-      </w:r>
-      <w:proofErr w:type="spellEnd"/>
-      <w:r>
-        <w:t xml:space="preserve">, and ce.data.0.AllCESSeries. For </w:t>
-      </w:r>
-      <w:proofErr w:type="spellStart"/>
-      <w:proofErr w:type="gramStart"/>
-      <w:r>
-        <w:t>ce.industry</w:t>
-      </w:r>
-      <w:proofErr w:type="spellEnd"/>
-      <w:proofErr w:type="gramEnd"/>
-      <w:r>
-        <w:t xml:space="preserve">, we load this csv file directly with pandas with tab as the column separator. For </w:t>
-      </w:r>
-      <w:proofErr w:type="spellStart"/>
-      <w:proofErr w:type="gramStart"/>
-      <w:r>
-        <w:t>ce.series</w:t>
-      </w:r>
-      <w:proofErr w:type="spellEnd"/>
-      <w:proofErr w:type="gramEnd"/>
-      <w:r>
-        <w:t xml:space="preserve">, there are some issues with white space as the separator when loading this file directly with pandas, because of this we specify the column names explicitly and use the string strip method as a converter on the series id column. Because </w:t>
-      </w:r>
-      <w:proofErr w:type="spellStart"/>
-      <w:proofErr w:type="gramStart"/>
-      <w:r>
-        <w:t>ce.series</w:t>
-      </w:r>
-      <w:proofErr w:type="spellEnd"/>
-      <w:proofErr w:type="gramEnd"/>
-      <w:r>
-        <w:t xml:space="preserve"> contains a large amount of data not relevant to this project, we restrict to entries corresponding for weekly earnings of employees (data type code 11) and use the seasonally adjusted data (season ‘S’). The data in ce.data.</w:t>
-      </w:r>
-      <w:proofErr w:type="gramStart"/>
-      <w:r>
-        <w:t>0.AllCESSeries</w:t>
-      </w:r>
-      <w:proofErr w:type="gramEnd"/>
-      <w:r>
-        <w:t xml:space="preserve"> has the same white space issue as </w:t>
-      </w:r>
-      <w:proofErr w:type="spellStart"/>
-      <w:r>
-        <w:t>ce.series</w:t>
-      </w:r>
-      <w:proofErr w:type="spellEnd"/>
-      <w:r>
-        <w:t xml:space="preserve"> and we handle it in the same way. The state level data comes from </w:t>
-      </w:r>
-      <w:proofErr w:type="spellStart"/>
-      <w:proofErr w:type="gramStart"/>
-      <w:r>
-        <w:t>sa.series</w:t>
-      </w:r>
-      <w:proofErr w:type="spellEnd"/>
-      <w:proofErr w:type="gramEnd"/>
-      <w:r>
-        <w:t xml:space="preserve">, sa.data.0.Current, </w:t>
-      </w:r>
-      <w:proofErr w:type="spellStart"/>
-      <w:r>
-        <w:t>sa.states</w:t>
-      </w:r>
-      <w:proofErr w:type="spellEnd"/>
-      <w:r>
-        <w:t xml:space="preserve">, and </w:t>
-      </w:r>
-      <w:proofErr w:type="spellStart"/>
-      <w:r>
-        <w:t>sa.industry</w:t>
-      </w:r>
-      <w:proofErr w:type="spellEnd"/>
-      <w:r>
-        <w:t xml:space="preserve">. The data in </w:t>
-      </w:r>
-      <w:proofErr w:type="spellStart"/>
-      <w:proofErr w:type="gramStart"/>
-      <w:r>
-        <w:t>sa.series</w:t>
-      </w:r>
-      <w:proofErr w:type="spellEnd"/>
-      <w:proofErr w:type="gramEnd"/>
-      <w:r>
-        <w:t xml:space="preserve"> is white space delimited and this is handled properly by pandas. We restrict to entries for average weekly earnings (data type code 4). The data in sa.data.</w:t>
-      </w:r>
-      <w:proofErr w:type="gramStart"/>
-      <w:r>
-        <w:t>0.Current</w:t>
-      </w:r>
-      <w:proofErr w:type="gramEnd"/>
-      <w:r>
-        <w:t xml:space="preserve"> is white space delimited and this is handled properly by pandas. As </w:t>
-      </w:r>
-      <w:proofErr w:type="spellStart"/>
-      <w:proofErr w:type="gramStart"/>
-      <w:r>
-        <w:t>sa.state</w:t>
-      </w:r>
-      <w:proofErr w:type="spellEnd"/>
-      <w:proofErr w:type="gramEnd"/>
-      <w:r>
-        <w:t xml:space="preserve"> is a short file, we record the information as a dictionary and do so by hand since this file translates an integer state code to the full state name, but the work stoppage data records states as their abbreviations. The file </w:t>
-      </w:r>
-      <w:proofErr w:type="spellStart"/>
-      <w:proofErr w:type="gramStart"/>
-      <w:r>
-        <w:t>sa.industry</w:t>
-      </w:r>
-      <w:proofErr w:type="spellEnd"/>
-      <w:proofErr w:type="gramEnd"/>
-      <w:r>
-        <w:t xml:space="preserve"> is not loaded in the notebook and is instead something we use for data cleaning done by hand, which we discuss below. Despite the similar information being stored at the national and state level and the similar naming conventions, the actual data follows different conventions.</w:t>
+        <w:t xml:space="preserve"> we detail the basic data cleaning and type conversion done when importing the data sets. As mentioned earlier, all of the data is initially stored in plain text format. For the work stoppage data, the columns of interest are the states, industry code, work stoppage beginning date, and work stoppage ending date. We specify that industry code is an int, states is a string and that missing values should be the empty string, and otherwise we leave everything up to pandas. The national level data comes from ce.industry, ce.series, and ce.data.0.AllCESSeries. For ce.industry, we load this csv file directly with pandas with tab as the column separator. For ce.series, there are some issues with white space as the separator when loading this file directly with pandas, because of this we specify the column names explicitly and use the string strip method as a converter on the series id column. Because ce.series contains a large amount of data not relevant to this project, we restrict to entries corresponding for weekly earnings of employees (data type code 11) and use the seasonally adjusted data (season ‘S’). The data in ce.data.0.AllCESSeries has the same white space issue as ce.series and we handle it in the same way. The state level data comes from sa.series, sa.data.0.Current, sa.states, and sa.industry. The data in sa.series is white space delimited and this is handled properly by pandas. We restrict to entries for average weekly earnings (data type code 4). The data in sa.data.0.Current is white space delimited and this is handled properly by pandas. As sa.state is a short file, we record the information as a dictionary and do so by hand since this file translates an integer state code to the full state name, but the work stoppage data records states as their abbreviations. The file sa.industry is not loaded in the notebook and is instead something we use for data cleaning done by hand, which we discuss below. Despite the similar information being stored at the national and state level and the similar naming conventions, the actual data follows different conventions.</w:t>
       </w:r>
     </w:p>
     <w:p>
@@ -2201,149 +1815,76 @@
         <w:t xml:space="preserve"> map the data on to the choropleth maps.</w:t>
       </w:r>
       <w:r>
-        <w:t xml:space="preserve"> From the original dataset, titled </w:t>
-      </w:r>
-      <w:proofErr w:type="spellStart"/>
-      <w:r>
-        <w:t>minwagestate</w:t>
-      </w:r>
-      <w:proofErr w:type="spellEnd"/>
-      <w:r>
-        <w:t xml:space="preserve">, several </w:t>
-      </w:r>
-      <w:proofErr w:type="spellStart"/>
-      <w:r>
-        <w:t>dataframes</w:t>
-      </w:r>
-      <w:proofErr w:type="spellEnd"/>
-      <w:r>
-        <w:t xml:space="preserve"> were created to classify states as a state that historically </w:t>
-      </w:r>
-      <w:r>
-        <w:t xml:space="preserve">defaulted to the federal minimum wage as their effective minimum wage, due to the state minimum wage being lower than the federal minimum wage. States were organized into two groups, </w:t>
-      </w:r>
-      <w:proofErr w:type="spellStart"/>
-      <w:r>
-        <w:t>GreaterMinWage</w:t>
-      </w:r>
-      <w:proofErr w:type="spellEnd"/>
-      <w:r>
-        <w:t xml:space="preserve"> or </w:t>
-      </w:r>
-      <w:proofErr w:type="spellStart"/>
-      <w:r>
-        <w:t>MinWage</w:t>
-      </w:r>
-      <w:proofErr w:type="spellEnd"/>
+        <w:t xml:space="preserve"> From the original dataset, titled minwagestate, several dataframes were created to classify states as a state that historically </w:t>
+      </w:r>
+      <w:r>
+        <w:t>defaulted to the federal minimum wage as their effective minimum wage, due to the state minimum wage being lower than the federal minimum wage. States were organized into two groups, GreaterMinWage or MinWage</w:t>
+      </w:r>
       <w:r>
         <w:t xml:space="preserve">. </w:t>
       </w:r>
-      <w:proofErr w:type="spellStart"/>
-      <w:r>
-        <w:t>GreaterMinWage</w:t>
-      </w:r>
-      <w:proofErr w:type="spellEnd"/>
-      <w:r>
-        <w:t xml:space="preserve"> signifies</w:t>
+      <w:r>
+        <w:t>GreaterMinWage signifies</w:t>
       </w:r>
       <w:r>
         <w:t xml:space="preserve"> a state that historically has a higher minimum wage than that set by the federal government</w:t>
       </w:r>
       <w:r>
-        <w:t xml:space="preserve">. </w:t>
-      </w:r>
-      <w:proofErr w:type="spellStart"/>
-      <w:r>
-        <w:t>MinWage</w:t>
-      </w:r>
-      <w:proofErr w:type="spellEnd"/>
+        <w:t xml:space="preserve">. MinWage </w:t>
+      </w:r>
+      <w:r>
+        <w:t>signifies a state</w:t>
+      </w:r>
+      <w:r>
+        <w:t xml:space="preserve"> that historically adopts the bare minimum wage</w:t>
+      </w:r>
+      <w:r>
+        <w:t>, i.e. the federal minimum wage</w:t>
+      </w:r>
+      <w:r>
+        <w:t>.</w:t>
+      </w:r>
       <w:r>
         <w:t xml:space="preserve"> </w:t>
       </w:r>
       <w:r>
-        <w:t>signifies a state</w:t>
-      </w:r>
-      <w:r>
-        <w:t xml:space="preserve"> that historically adopts the bare minimum wage</w:t>
-      </w:r>
-      <w:r>
-        <w:t xml:space="preserve">, </w:t>
-      </w:r>
-      <w:proofErr w:type="gramStart"/>
-      <w:r>
-        <w:t>i.e.</w:t>
-      </w:r>
-      <w:proofErr w:type="gramEnd"/>
-      <w:r>
-        <w:t xml:space="preserve"> the federal minimum wage</w:t>
+        <w:t>For each year</w:t>
+      </w:r>
+      <w:r>
+        <w:t xml:space="preserve"> and state within that year, if the Effective Minimum Wage – Federal Minimum Wage = 0 the state would receive a 0 for that year, otherwise, it would receive a 1</w:t>
+      </w:r>
+      <w:r>
+        <w:t xml:space="preserve"> and it would be stored in the column MinWageStatus</w:t>
+      </w:r>
+      <w:r>
+        <w:t xml:space="preserve">. Note, that the number is never negative as the Federal Minimum Wage takes effect each year if it is higher than the state minimum wage. </w:t>
+      </w:r>
+      <w:r>
+        <w:t xml:space="preserve">Once all states had either a 1 or 0 in each year, the average was taken on MinWageStatus grouped by State. </w:t>
+      </w:r>
+      <w:r>
+        <w:t>From there, states were given a classification of GreaterMinWage</w:t>
+      </w:r>
+      <w:r>
+        <w:t xml:space="preserve"> </w:t>
+      </w:r>
+      <w:r>
+        <w:t>if their average was greater than or equal to 0.40</w:t>
+      </w:r>
+      <w:r>
+        <w:t>, otherwise the state</w:t>
+      </w:r>
+      <w:r>
+        <w:t xml:space="preserve"> was considered a MinWage state</w:t>
       </w:r>
       <w:r>
         <w:t>.</w:t>
       </w:r>
       <w:r>
-        <w:t xml:space="preserve"> </w:t>
-      </w:r>
-      <w:r>
-        <w:t>For each year</w:t>
-      </w:r>
-      <w:r>
-        <w:t xml:space="preserve"> and state within that year, if the Effective Minimum Wage – Federal Minimum Wage = 0 the state would receive a 0 for that year, otherwise, it would receive a 1</w:t>
-      </w:r>
-      <w:r>
-        <w:t xml:space="preserve"> and it would be stored in the column </w:t>
-      </w:r>
-      <w:proofErr w:type="spellStart"/>
-      <w:r>
-        <w:t>MinWageStatus</w:t>
-      </w:r>
-      <w:proofErr w:type="spellEnd"/>
-      <w:r>
-        <w:t xml:space="preserve">. Note, that the number is never negative as the Federal Minimum Wage takes effect each year if it is higher than the state minimum wage. </w:t>
-      </w:r>
-      <w:r>
-        <w:t xml:space="preserve">Once all states had either a 1 or 0 in each year, the average was taken on </w:t>
-      </w:r>
-      <w:proofErr w:type="spellStart"/>
-      <w:r>
-        <w:t>MinWageStatus</w:t>
-      </w:r>
-      <w:proofErr w:type="spellEnd"/>
-      <w:r>
-        <w:t xml:space="preserve"> grouped by State. </w:t>
-      </w:r>
-      <w:r>
-        <w:t xml:space="preserve">From there, states were given a classification of </w:t>
-      </w:r>
-      <w:proofErr w:type="spellStart"/>
-      <w:r>
-        <w:t>GreaterMinWage</w:t>
-      </w:r>
-      <w:proofErr w:type="spellEnd"/>
-      <w:r>
-        <w:t xml:space="preserve"> </w:t>
-      </w:r>
-      <w:r>
-        <w:t>if their average was greater than or equal to 0.40</w:t>
-      </w:r>
-      <w:r>
-        <w:t>, otherwise the state</w:t>
-      </w:r>
-      <w:r>
-        <w:t xml:space="preserve"> was considered a </w:t>
-      </w:r>
-      <w:proofErr w:type="spellStart"/>
-      <w:r>
-        <w:t>MinWage</w:t>
-      </w:r>
-      <w:proofErr w:type="spellEnd"/>
-      <w:r>
-        <w:t xml:space="preserve"> state</w:t>
-      </w:r>
-      <w:r>
-        <w:t>.</w:t>
-      </w:r>
-      <w:r>
         <w:t xml:space="preserve"> There were </w:t>
+      </w:r>
+      <w:r>
+        <w:t>38 states considered “MinWageState” and 12 considered “GreaterMinWage” in total.</w:t>
       </w:r>
     </w:p>
     <w:p>
@@ -2361,121 +1902,7 @@
         <w:ind w:left="-5"/>
       </w:pPr>
       <w:r>
-        <w:t xml:space="preserve">At the national level we want to join the work stoppage data with the national data based on industry and then look up wage data for that industry around the time of the work stoppage. This leads to missing data in three consecutive stages. The work stoppage data uses NAICS </w:t>
-      </w:r>
-      <w:proofErr w:type="gramStart"/>
-      <w:r>
-        <w:t>codes</w:t>
-      </w:r>
-      <w:proofErr w:type="gramEnd"/>
-      <w:r>
-        <w:t xml:space="preserve"> and the national data uses something not well documented. The file </w:t>
-      </w:r>
-      <w:proofErr w:type="spellStart"/>
-      <w:proofErr w:type="gramStart"/>
-      <w:r>
-        <w:t>ce.industry</w:t>
-      </w:r>
-      <w:proofErr w:type="spellEnd"/>
-      <w:proofErr w:type="gramEnd"/>
-      <w:r>
-        <w:t xml:space="preserve"> provides partial information to match these codes, with a </w:t>
-      </w:r>
-      <w:proofErr w:type="spellStart"/>
-      <w:r>
-        <w:t>ce</w:t>
-      </w:r>
-      <w:proofErr w:type="spellEnd"/>
-      <w:r>
-        <w:t xml:space="preserve"> industry code having none or more associated NAICS codes. At least for the subset corresponding to our data, an NAICS code is matched with at most one </w:t>
-      </w:r>
-      <w:proofErr w:type="spellStart"/>
-      <w:r>
-        <w:t>ce</w:t>
-      </w:r>
-      <w:proofErr w:type="spellEnd"/>
-      <w:r>
-        <w:t xml:space="preserve"> industry code. This process leaves a little over 100 unmatched NAICS codes in the work stoppage data that can still be match with </w:t>
-      </w:r>
-      <w:proofErr w:type="spellStart"/>
-      <w:r>
-        <w:t>ce</w:t>
-      </w:r>
-      <w:proofErr w:type="spellEnd"/>
-      <w:r>
-        <w:t xml:space="preserve"> industry codes. This additional matching is done by hand for two reasons. The first is it is a small enough number to easily do by hand and can be done by looking at the description of the NAICS codes and the description of the </w:t>
-      </w:r>
-      <w:proofErr w:type="spellStart"/>
-      <w:r>
-        <w:t>ce</w:t>
-      </w:r>
-      <w:proofErr w:type="spellEnd"/>
-      <w:r>
-        <w:t xml:space="preserve"> industry code. For example, the NAICS code 721110 is for “Hotels (except Casino Hotels) and Motels” and the </w:t>
-      </w:r>
-      <w:proofErr w:type="spellStart"/>
-      <w:r>
-        <w:t>ce</w:t>
-      </w:r>
-      <w:proofErr w:type="spellEnd"/>
-      <w:r>
-        <w:t xml:space="preserve"> industry code 70721110 is for “Hotels and motels, except casino hotels”, but the </w:t>
-      </w:r>
-      <w:proofErr w:type="spellStart"/>
-      <w:r>
-        <w:t>ce</w:t>
-      </w:r>
-      <w:proofErr w:type="spellEnd"/>
-      <w:r>
-        <w:t xml:space="preserve"> industry file only matches 70721110 with the NAICS code 72111 (which is another valid NAICS code for “Hotels (except Casino Hotels) and Motels”). This example might suggest that the NAICS codes are embedded as substrings of the </w:t>
-      </w:r>
-      <w:proofErr w:type="spellStart"/>
-      <w:r>
-        <w:t>ce</w:t>
-      </w:r>
-      <w:proofErr w:type="spellEnd"/>
-      <w:r>
-        <w:t xml:space="preserve"> industry codes, but this is often not the case. The </w:t>
-      </w:r>
-      <w:proofErr w:type="spellStart"/>
-      <w:r>
-        <w:t>ce</w:t>
-      </w:r>
-      <w:proofErr w:type="spellEnd"/>
-      <w:r>
-        <w:t xml:space="preserve"> industry code 31327390 matches the NAICS codes 32731, 32733, and 32739, of which only one is a substring; the </w:t>
-      </w:r>
-      <w:proofErr w:type="spellStart"/>
-      <w:r>
-        <w:t>ce</w:t>
-      </w:r>
-      <w:proofErr w:type="spellEnd"/>
-      <w:r>
-        <w:t xml:space="preserve"> industry code 20000000 matches the NAICS code 23, which is not a substring of 20000000 but is a substring of </w:t>
-      </w:r>
-      <w:proofErr w:type="gramStart"/>
-      <w:r>
-        <w:t>a large number of</w:t>
-      </w:r>
-      <w:proofErr w:type="gramEnd"/>
-      <w:r>
-        <w:t xml:space="preserve"> </w:t>
-      </w:r>
-      <w:proofErr w:type="spellStart"/>
-      <w:r>
-        <w:t>ce</w:t>
-      </w:r>
-      <w:proofErr w:type="spellEnd"/>
-      <w:r>
-        <w:t xml:space="preserve"> industry codes. An NLP approach would yield matches, but it is very questionable that these would be accurate matches. If the process used to construct the </w:t>
-      </w:r>
-      <w:proofErr w:type="spellStart"/>
-      <w:r>
-        <w:t>ce</w:t>
-      </w:r>
-      <w:proofErr w:type="spellEnd"/>
-      <w:r>
-        <w:t xml:space="preserve"> industry codes was not a black box, then a programmatic approach would very likely work.</w:t>
+        <w:t>At the national level we want to join the work stoppage data with the national data based on industry and then look up wage data for that industry around the time of the work stoppage. This leads to missing data in three consecutive stages. The work stoppage data uses NAICS codes and the national data uses something not well documented. The file ce.industry provides partial information to match these codes, with a ce industry code having none or more associated NAICS codes. At least for the subset corresponding to our data, an NAICS code is matched with at most one ce industry code. This process leaves a little over 100 unmatched NAICS codes in the work stoppage data that can still be match with ce industry codes. This additional matching is done by hand for two reasons. The first is it is a small enough number to easily do by hand and can be done by looking at the description of the NAICS codes and the description of the ce industry code. For example, the NAICS code 721110 is for “Hotels (except Casino Hotels) and Motels” and the ce industry code 70721110 is for “Hotels and motels, except casino hotels”, but the ce industry file only matches 70721110 with the NAICS code 72111 (which is another valid NAICS code for “Hotels (except Casino Hotels) and Motels”). This example might suggest that the NAICS codes are embedded as substrings of the ce industry codes, but this is often not the case. The ce industry code 31327390 matches the NAICS codes 32731, 32733, and 32739, of which only one is a substring; the ce industry code 20000000 matches the NAICS code 23, which is not a substring of 20000000 but is a substring of a large number of ce industry codes. An NLP approach would yield matches, but it is very questionable that these would be accurate matches. If the process used to construct the ce industry codes was not a black box, then a programmatic approach would very likely work.</w:t>
       </w:r>
     </w:p>
     <w:p>
@@ -2485,103 +1912,7 @@
       </w:pPr>
       <w:r>
         <w:lastRenderedPageBreak/>
-        <w:t xml:space="preserve">Once the industry code for a work stoppage is matched (either via </w:t>
-      </w:r>
-      <w:proofErr w:type="spellStart"/>
-      <w:r>
-        <w:t>ce</w:t>
-      </w:r>
-      <w:proofErr w:type="spellEnd"/>
-      <w:r>
-        <w:t xml:space="preserve"> industry or by hand), there are two additional issues. A valid </w:t>
-      </w:r>
-      <w:proofErr w:type="spellStart"/>
-      <w:r>
-        <w:t>ce</w:t>
-      </w:r>
-      <w:proofErr w:type="spellEnd"/>
-      <w:r>
-        <w:t xml:space="preserve"> industry code may not have any associated </w:t>
-      </w:r>
-      <w:proofErr w:type="spellStart"/>
-      <w:r>
-        <w:t>ce</w:t>
-      </w:r>
-      <w:proofErr w:type="spellEnd"/>
-      <w:r>
-        <w:t xml:space="preserve"> series entries (i.e., the Bureau of Labor Statistics records that industry code, but tracks no wage data at the national level for that industry). Once the </w:t>
-      </w:r>
-      <w:proofErr w:type="spellStart"/>
-      <w:r>
-        <w:t>ce</w:t>
-      </w:r>
-      <w:proofErr w:type="spellEnd"/>
-      <w:r>
-        <w:t xml:space="preserve"> industry code is matched to a </w:t>
-      </w:r>
-      <w:proofErr w:type="spellStart"/>
-      <w:r>
-        <w:t>ce</w:t>
-      </w:r>
-      <w:proofErr w:type="spellEnd"/>
-      <w:r>
-        <w:t xml:space="preserve"> series, we can check for data on the </w:t>
-      </w:r>
-      <w:proofErr w:type="spellStart"/>
-      <w:r>
-        <w:t>ce</w:t>
-      </w:r>
-      <w:proofErr w:type="spellEnd"/>
-      <w:r>
-        <w:t xml:space="preserve"> series in ce.data.</w:t>
-      </w:r>
-      <w:proofErr w:type="gramStart"/>
-      <w:r>
-        <w:t>0.AllCESSeries</w:t>
-      </w:r>
-      <w:proofErr w:type="gramEnd"/>
-      <w:r>
-        <w:t xml:space="preserve">. Often there is no data for the </w:t>
-      </w:r>
-      <w:proofErr w:type="spellStart"/>
-      <w:r>
-        <w:t>ce</w:t>
-      </w:r>
-      <w:proofErr w:type="spellEnd"/>
-      <w:r>
-        <w:t xml:space="preserve"> series around the time of the work stoppage. We detect this by using the work stoppage begin and end dates, the </w:t>
-      </w:r>
-      <w:proofErr w:type="spellStart"/>
-      <w:r>
-        <w:t>AllCESSeries</w:t>
-      </w:r>
-      <w:proofErr w:type="spellEnd"/>
-      <w:r>
-        <w:t xml:space="preserve"> year and period columns (period is basically month</w:t>
-      </w:r>
-      <w:proofErr w:type="gramStart"/>
-      <w:r>
-        <w:t>), and</w:t>
-      </w:r>
-      <w:proofErr w:type="gramEnd"/>
-      <w:r>
-        <w:t xml:space="preserve"> doing calculations with time deltas. For this project, we require wage data six months before the work stoppage began (the six months is set in a variable that can be changed to whatever time delta we want). Generally speaking, once wage data is collected for a </w:t>
-      </w:r>
-      <w:proofErr w:type="spellStart"/>
-      <w:r>
-        <w:t>ce</w:t>
-      </w:r>
-      <w:proofErr w:type="spellEnd"/>
-      <w:r>
-        <w:t xml:space="preserve"> series, it is collected in the future. This means we run into missing wage data for a work stoppage in that BLS did not yet record any data, but we do not encounter missing wage data where only a select number of months are missing (i.e., something we could try to fill in). For work stoppages that get past these three issues of missing data, the wage data is generally </w:t>
-      </w:r>
-      <w:proofErr w:type="gramStart"/>
-      <w:r>
-        <w:t>clean</w:t>
-      </w:r>
-      <w:proofErr w:type="gramEnd"/>
-      <w:r>
-        <w:t xml:space="preserve"> and we have valid time series to analyze.</w:t>
+        <w:t>Once the industry code for a work stoppage is matched (either via ce industry or by hand), there are two additional issues. A valid ce industry code may not have any associated ce series entries (i.e., the Bureau of Labor Statistics records that industry code, but tracks no wage data at the national level for that industry). Once the ce industry code is matched to a ce series, we can check for data on the ce series in ce.data.0.AllCESSeries. Often there is no data for the ce series around the time of the work stoppage. We detect this by using the work stoppage begin and end dates, the AllCESSeries year and period columns (period is basically month), and doing calculations with time deltas. For this project, we require wage data six months before the work stoppage began (the six months is set in a variable that can be changed to whatever time delta we want). Generally speaking, once wage data is collected for a ce series, it is collected in the future. This means we run into missing wage data for a work stoppage in that BLS did not yet record any data, but we do not encounter missing wage data where only a select number of months are missing (i.e., something we could try to fill in). For work stoppages that get past these three issues of missing data, the wage data is generally clean and we have valid time series to analyze.</w:t>
       </w:r>
     </w:p>
     <w:p>
@@ -2590,73 +1921,7 @@
         <w:ind w:left="-5"/>
       </w:pPr>
       <w:r>
-        <w:t xml:space="preserve">In terms of information, missing values at the state level are similar to that at the national </w:t>
-      </w:r>
-      <w:proofErr w:type="gramStart"/>
-      <w:r>
-        <w:t>level, but</w:t>
-      </w:r>
-      <w:proofErr w:type="gramEnd"/>
-      <w:r>
-        <w:t xml:space="preserve"> are rather different in terms of data. The main difficulty is that </w:t>
-      </w:r>
-      <w:proofErr w:type="spellStart"/>
-      <w:proofErr w:type="gramStart"/>
-      <w:r>
-        <w:t>sa.industry</w:t>
-      </w:r>
-      <w:proofErr w:type="spellEnd"/>
-      <w:proofErr w:type="gramEnd"/>
-      <w:r>
-        <w:t xml:space="preserve"> does not give any matches of </w:t>
-      </w:r>
-      <w:proofErr w:type="spellStart"/>
-      <w:r>
-        <w:t>sa</w:t>
-      </w:r>
-      <w:proofErr w:type="spellEnd"/>
-      <w:r>
-        <w:t xml:space="preserve"> industry codes with NAICS codes. Although the documentation in sa.txt says that the </w:t>
-      </w:r>
-      <w:proofErr w:type="spellStart"/>
-      <w:r>
-        <w:t>sa</w:t>
-      </w:r>
-      <w:proofErr w:type="spellEnd"/>
-      <w:r>
-        <w:t xml:space="preserve"> industry codes are </w:t>
-      </w:r>
-      <w:proofErr w:type="gramStart"/>
-      <w:r>
-        <w:t>SIC</w:t>
-      </w:r>
-      <w:proofErr w:type="gramEnd"/>
-      <w:r>
-        <w:t xml:space="preserve"> codes, this is simply not the case. To make this clear, SIC codes are four digits but </w:t>
-      </w:r>
-      <w:proofErr w:type="spellStart"/>
-      <w:r>
-        <w:t>sa</w:t>
-      </w:r>
-      <w:proofErr w:type="spellEnd"/>
-      <w:r>
-        <w:t xml:space="preserve"> industry codes are six digits. As a specific example, “Bituminous Coal </w:t>
-      </w:r>
-      <w:proofErr w:type="gramStart"/>
-      <w:r>
-        <w:t>And</w:t>
-      </w:r>
-      <w:proofErr w:type="gramEnd"/>
-      <w:r>
-        <w:t xml:space="preserve"> Lignite Mining” is </w:t>
-      </w:r>
-      <w:proofErr w:type="spellStart"/>
-      <w:r>
-        <w:t>sa</w:t>
-      </w:r>
-      <w:proofErr w:type="spellEnd"/>
-      <w:r>
-        <w:t xml:space="preserve"> industry code 112203, NAICS code 212111, and SIC code 1221. The reason this is so disappointing is that there are well established crosswalks for NAICS and SIC codes</w:t>
+        <w:t>In terms of information, missing values at the state level are similar to that at the national level, but are rather different in terms of data. The main difficulty is that sa.industry does not give any matches of sa industry codes with NAICS codes. Although the documentation in sa.txt says that the sa industry codes are SIC codes, this is simply not the case. To make this clear, SIC codes are four digits but sa industry codes are six digits. As a specific example, “Bituminous Coal And Lignite Mining” is sa industry code 112203, NAICS code 212111, and SIC code 1221. The reason this is so disappointing is that there are well established crosswalks for NAICS and SIC codes</w:t>
       </w:r>
     </w:p>
     <w:p>
@@ -2682,87 +1947,7 @@
         </w:r>
       </w:hyperlink>
       <w:r>
-        <w:t xml:space="preserve">. We match NAICS codes with </w:t>
-      </w:r>
-      <w:proofErr w:type="spellStart"/>
-      <w:r>
-        <w:t>sa</w:t>
-      </w:r>
-      <w:proofErr w:type="spellEnd"/>
-      <w:r>
-        <w:t xml:space="preserve"> industry codes by hand based on the descriptions. If the construction of </w:t>
-      </w:r>
-      <w:proofErr w:type="spellStart"/>
-      <w:r>
-        <w:t>sa</w:t>
-      </w:r>
-      <w:proofErr w:type="spellEnd"/>
-      <w:r>
-        <w:t xml:space="preserve"> industry codes was not a black box, then a programmatic approach would likely work. Once a work stoppage is matched to an </w:t>
-      </w:r>
-      <w:proofErr w:type="spellStart"/>
-      <w:r>
-        <w:t>sa</w:t>
-      </w:r>
-      <w:proofErr w:type="spellEnd"/>
-      <w:r>
-        <w:t xml:space="preserve"> industry code, there are the same issues with the national level data. </w:t>
-      </w:r>
-      <w:proofErr w:type="gramStart"/>
-      <w:r>
-        <w:t>That is to say, an</w:t>
-      </w:r>
-      <w:proofErr w:type="gramEnd"/>
-      <w:r>
-        <w:t xml:space="preserve"> </w:t>
-      </w:r>
-      <w:proofErr w:type="spellStart"/>
-      <w:r>
-        <w:t>sa</w:t>
-      </w:r>
-      <w:proofErr w:type="spellEnd"/>
-      <w:r>
-        <w:t xml:space="preserve"> industry code may not have any associated </w:t>
-      </w:r>
-      <w:proofErr w:type="spellStart"/>
-      <w:r>
-        <w:t>sa</w:t>
-      </w:r>
-      <w:proofErr w:type="spellEnd"/>
-      <w:r>
-        <w:t xml:space="preserve"> series entries and an </w:t>
-      </w:r>
-      <w:proofErr w:type="spellStart"/>
-      <w:r>
-        <w:t>sa</w:t>
-      </w:r>
-      <w:proofErr w:type="spellEnd"/>
-      <w:r>
-        <w:t xml:space="preserve"> industry code that matches an </w:t>
-      </w:r>
-      <w:proofErr w:type="spellStart"/>
-      <w:r>
-        <w:t>sa</w:t>
-      </w:r>
-      <w:proofErr w:type="spellEnd"/>
-      <w:r>
-        <w:t xml:space="preserve"> series entry may not have data around the time of the work stoppage. As additional issue with missing data is that an </w:t>
-      </w:r>
-      <w:proofErr w:type="spellStart"/>
-      <w:r>
-        <w:t>sa</w:t>
-      </w:r>
-      <w:proofErr w:type="spellEnd"/>
-      <w:r>
-        <w:t xml:space="preserve"> industry code may have an associated </w:t>
-      </w:r>
-      <w:proofErr w:type="spellStart"/>
-      <w:r>
-        <w:t>sa</w:t>
-      </w:r>
-      <w:proofErr w:type="spellEnd"/>
-      <w:r>
-        <w:t xml:space="preserve"> series entry with wage data, but not in the state of the work stoppage (i.e., the Bureau of Labor Statistics recording data for an industry in one state does not mean they collect data for that industry in all states). For work stoppages that get past these missing value issues, we generally have clean time series data.</w:t>
+        <w:t>. We match NAICS codes with sa industry codes by hand based on the descriptions. If the construction of sa industry codes was not a black box, then a programmatic approach would likely work. Once a work stoppage is matched to an sa industry code, there are the same issues with the national level data. That is to say, an sa industry code may not have any associated sa series entries and an sa industry code that matches an sa series entry may not have data around the time of the work stoppage. As additional issue with missing data is that an sa industry code may have an associated sa series entry with wage data, but not in the state of the work stoppage (i.e., the Bureau of Labor Statistics recording data for an industry in one state does not mean they collect data for that industry in all states). For work stoppages that get past these missing value issues, we generally have clean time series data.</w:t>
       </w:r>
     </w:p>
     <w:p>
@@ -2845,15 +2030,7 @@
       </w:pPr>
       <w:r>
         <w:lastRenderedPageBreak/>
-        <w:t xml:space="preserve">In terms of future research, there are several obvious directions based on additional available data and the granularity of the data. These are in line with ideas mentioned in the existing literature. The work stoppage data includes information about the number of workers and the duration of the work stoppage, so we could analyze how these numbers impact the benefits to the striking workers. We matched NAICS industry codes with industry codes from the BLS data, so we could group similar industries (both on the work stoppage side of the data and on the BLS side) to look for patterns there. Related to the previous two ideas, we could try to account for the cost of that type of labor. Since we have information on the unions associated with the work stoppages, we could also look for patterns when grouping them by private versus public sector </w:t>
-      </w:r>
-      <w:proofErr w:type="gramStart"/>
-      <w:r>
-        <w:t>and also</w:t>
-      </w:r>
-      <w:proofErr w:type="gramEnd"/>
-      <w:r>
-        <w:t xml:space="preserve"> by institutional versus social movement unions. We used data at the national and state level, there is similar data available for metro areas (</w:t>
+        <w:t>In terms of future research, there are several obvious directions based on additional available data and the granularity of the data. These are in line with ideas mentioned in the existing literature. The work stoppage data includes information about the number of workers and the duration of the work stoppage, so we could analyze how these numbers impact the benefits to the striking workers. We matched NAICS industry codes with industry codes from the BLS data, so we could group similar industries (both on the work stoppage side of the data and on the BLS side) to look for patterns there. Related to the previous two ideas, we could try to account for the cost of that type of labor. Since we have information on the unions associated with the work stoppages, we could also look for patterns when grouping them by private versus public sector and also by institutional versus social movement unions. We used data at the national and state level, there is similar data available for metro areas (</w:t>
       </w:r>
       <w:hyperlink r:id="rId39">
         <w:r>
@@ -2869,15 +2046,7 @@
         </w:r>
       </w:hyperlink>
       <w:r>
-        <w:t xml:space="preserve"> that we could also analyze. This would require matching industry codes </w:t>
-      </w:r>
-      <w:proofErr w:type="gramStart"/>
-      <w:r>
-        <w:t>similar to</w:t>
-      </w:r>
-      <w:proofErr w:type="gramEnd"/>
-      <w:r>
-        <w:t xml:space="preserve"> the state level data. Our analysis considered wage data, but there is other relevant employment data such as employee injuries and illness (</w:t>
+        <w:t xml:space="preserve"> that we could also analyze. This would require matching industry codes similar to the state level data. Our analysis considered wage data, but there is other relevant employment data such as employee injuries and illness (</w:t>
       </w:r>
       <w:hyperlink r:id="rId41">
         <w:r>
@@ -3333,23 +2502,8 @@
               <w:rPr>
                 <w:sz w:val="18"/>
               </w:rPr>
-              <w:t xml:space="preserve">, John </w:t>
-            </w:r>
-            <w:proofErr w:type="gramStart"/>
-            <w:r>
-              <w:rPr>
-                <w:sz w:val="18"/>
-              </w:rPr>
-              <w:t>F. ;</w:t>
-            </w:r>
-            <w:proofErr w:type="gramEnd"/>
-            <w:r>
-              <w:rPr>
-                <w:sz w:val="18"/>
-              </w:rPr>
-              <w:t xml:space="preserve"> </w:t>
-            </w:r>
-            <w:proofErr w:type="spellStart"/>
+              <w:t xml:space="preserve">, John F. ; </w:t>
+            </w:r>
             <w:r>
               <w:rPr>
                 <w:rFonts w:ascii="Calibri" w:eastAsia="Calibri" w:hAnsi="Calibri" w:cs="Calibri"/>
@@ -3357,7 +2511,6 @@
               </w:rPr>
               <w:t>Krider</w:t>
             </w:r>
-            <w:proofErr w:type="spellEnd"/>
             <w:r>
               <w:rPr>
                 <w:sz w:val="18"/>
@@ -3437,7 +2590,6 @@
               <w:spacing w:after="13" w:line="259" w:lineRule="auto"/>
               <w:ind w:left="0" w:firstLine="0"/>
             </w:pPr>
-            <w:proofErr w:type="spellStart"/>
             <w:r>
               <w:rPr>
                 <w:rFonts w:ascii="Calibri" w:eastAsia="Calibri" w:hAnsi="Calibri" w:cs="Calibri"/>
@@ -3445,42 +2597,12 @@
               </w:rPr>
               <w:t>Belot</w:t>
             </w:r>
-            <w:proofErr w:type="spellEnd"/>
-            <w:r>
-              <w:rPr>
-                <w:sz w:val="18"/>
-              </w:rPr>
-              <w:t xml:space="preserve">, </w:t>
-            </w:r>
-            <w:proofErr w:type="spellStart"/>
-            <w:r>
-              <w:rPr>
-                <w:sz w:val="18"/>
-              </w:rPr>
-              <w:t>Mich`</w:t>
-            </w:r>
-            <w:proofErr w:type="gramStart"/>
-            <w:r>
-              <w:rPr>
-                <w:sz w:val="18"/>
-              </w:rPr>
-              <w:t>ele</w:t>
-            </w:r>
-            <w:proofErr w:type="spellEnd"/>
-            <w:r>
-              <w:rPr>
-                <w:sz w:val="18"/>
-              </w:rPr>
-              <w:t xml:space="preserve"> ;</w:t>
-            </w:r>
-            <w:proofErr w:type="gramEnd"/>
-            <w:r>
-              <w:rPr>
-                <w:sz w:val="18"/>
-              </w:rPr>
-              <w:t xml:space="preserve"> </w:t>
-            </w:r>
-            <w:proofErr w:type="spellStart"/>
+            <w:r>
+              <w:rPr>
+                <w:sz w:val="18"/>
+              </w:rPr>
+              <w:t xml:space="preserve">, Mich`ele ; </w:t>
+            </w:r>
             <w:r>
               <w:rPr>
                 <w:rFonts w:ascii="Calibri" w:eastAsia="Calibri" w:hAnsi="Calibri" w:cs="Calibri"/>
@@ -3488,49 +2610,25 @@
               </w:rPr>
               <w:t>Webbink</w:t>
             </w:r>
-            <w:proofErr w:type="spellEnd"/>
-            <w:r>
-              <w:rPr>
-                <w:sz w:val="18"/>
-              </w:rPr>
-              <w:t xml:space="preserve">, </w:t>
-            </w:r>
-            <w:proofErr w:type="spellStart"/>
-            <w:r>
-              <w:rPr>
-                <w:sz w:val="18"/>
-              </w:rPr>
-              <w:t>Dinand</w:t>
-            </w:r>
-            <w:proofErr w:type="spellEnd"/>
-            <w:r>
-              <w:rPr>
-                <w:sz w:val="18"/>
-              </w:rPr>
-              <w:t>: Do teacher strikes harm educational attainment of students? In:</w:t>
-            </w:r>
-          </w:p>
-          <w:p>
-            <w:pPr>
-              <w:spacing w:after="0" w:line="259" w:lineRule="auto"/>
-              <w:ind w:left="0" w:firstLine="0"/>
-              <w:jc w:val="left"/>
-            </w:pPr>
-            <w:proofErr w:type="spellStart"/>
+            <w:r>
+              <w:rPr>
+                <w:sz w:val="18"/>
+              </w:rPr>
+              <w:t>, Dinand: Do teacher strikes harm educational attainment of students? In:</w:t>
+            </w:r>
+          </w:p>
+          <w:p>
+            <w:pPr>
+              <w:spacing w:after="0" w:line="259" w:lineRule="auto"/>
+              <w:ind w:left="0" w:firstLine="0"/>
+              <w:jc w:val="left"/>
+            </w:pPr>
             <w:r>
               <w:rPr>
                 <w:i/>
                 <w:sz w:val="18"/>
               </w:rPr>
-              <w:t>Labour</w:t>
-            </w:r>
-            <w:proofErr w:type="spellEnd"/>
-            <w:r>
-              <w:rPr>
-                <w:i/>
-                <w:sz w:val="18"/>
-              </w:rPr>
-              <w:t xml:space="preserve"> </w:t>
+              <w:t xml:space="preserve">Labour </w:t>
             </w:r>
             <w:r>
               <w:rPr>
@@ -3588,49 +2686,7 @@
               <w:rPr>
                 <w:sz w:val="18"/>
               </w:rPr>
-              <w:t xml:space="preserve">, Kevin Gary </w:t>
-            </w:r>
-            <w:proofErr w:type="spellStart"/>
-            <w:r>
-              <w:rPr>
-                <w:sz w:val="18"/>
-              </w:rPr>
-              <w:t>D.and</w:t>
-            </w:r>
-            <w:proofErr w:type="spellEnd"/>
-            <w:r>
-              <w:rPr>
-                <w:sz w:val="18"/>
-              </w:rPr>
-              <w:t xml:space="preserve"> H. Gary </w:t>
-            </w:r>
-            <w:proofErr w:type="spellStart"/>
-            <w:r>
-              <w:rPr>
-                <w:sz w:val="18"/>
-              </w:rPr>
-              <w:t>D.and</w:t>
-            </w:r>
-            <w:proofErr w:type="spellEnd"/>
-            <w:r>
-              <w:rPr>
-                <w:sz w:val="18"/>
-              </w:rPr>
-              <w:t xml:space="preserve"> </w:t>
-            </w:r>
-            <w:proofErr w:type="spellStart"/>
-            <w:r>
-              <w:rPr>
-                <w:sz w:val="18"/>
-              </w:rPr>
-              <w:t>Hassett</w:t>
-            </w:r>
-            <w:proofErr w:type="spellEnd"/>
-            <w:r>
-              <w:rPr>
-                <w:sz w:val="18"/>
-              </w:rPr>
-              <w:t xml:space="preserve">: </w:t>
+              <w:t xml:space="preserve">, Kevin Gary D.and H. Gary D.and Hassett: </w:t>
             </w:r>
             <w:r>
               <w:rPr>
@@ -3798,23 +2854,7 @@
                 <w:i/>
                 <w:sz w:val="18"/>
               </w:rPr>
-              <w:t xml:space="preserve">The Decline </w:t>
-            </w:r>
-            <w:proofErr w:type="gramStart"/>
-            <w:r>
-              <w:rPr>
-                <w:i/>
-                <w:sz w:val="18"/>
-              </w:rPr>
-              <w:t>Of</w:t>
-            </w:r>
-            <w:proofErr w:type="gramEnd"/>
-            <w:r>
-              <w:rPr>
-                <w:i/>
-                <w:sz w:val="18"/>
-              </w:rPr>
-              <w:t xml:space="preserve"> Unions Is Good News</w:t>
+              <w:t>The Decline Of Unions Is Good News</w:t>
             </w:r>
             <w:r>
               <w:rPr>
@@ -3877,21 +2917,7 @@
               <w:rPr>
                 <w:sz w:val="18"/>
               </w:rPr>
-              <w:t xml:space="preserve">, Henry </w:t>
-            </w:r>
-            <w:proofErr w:type="gramStart"/>
-            <w:r>
-              <w:rPr>
-                <w:sz w:val="18"/>
-              </w:rPr>
-              <w:t>S. ;</w:t>
-            </w:r>
-            <w:proofErr w:type="gramEnd"/>
-            <w:r>
-              <w:rPr>
-                <w:sz w:val="18"/>
-              </w:rPr>
-              <w:t xml:space="preserve"> </w:t>
+              <w:t xml:space="preserve">, Henry S. ; </w:t>
             </w:r>
             <w:r>
               <w:rPr>
@@ -3906,7 +2932,6 @@
               </w:rPr>
               <w:t xml:space="preserve">, Daniel ; </w:t>
             </w:r>
-            <w:proofErr w:type="spellStart"/>
             <w:r>
               <w:rPr>
                 <w:rFonts w:ascii="Calibri" w:eastAsia="Calibri" w:hAnsi="Calibri" w:cs="Calibri"/>
@@ -3914,26 +2939,11 @@
               </w:rPr>
               <w:t>Kuziemko</w:t>
             </w:r>
-            <w:proofErr w:type="spellEnd"/>
-            <w:r>
-              <w:rPr>
-                <w:sz w:val="18"/>
-              </w:rPr>
-              <w:t xml:space="preserve">, </w:t>
-            </w:r>
-            <w:proofErr w:type="spellStart"/>
-            <w:r>
-              <w:rPr>
-                <w:sz w:val="18"/>
-              </w:rPr>
-              <w:t>Ilyana</w:t>
-            </w:r>
-            <w:proofErr w:type="spellEnd"/>
-            <w:r>
-              <w:rPr>
-                <w:sz w:val="18"/>
-              </w:rPr>
-              <w:t xml:space="preserve"> ; </w:t>
+            <w:r>
+              <w:rPr>
+                <w:sz w:val="18"/>
+              </w:rPr>
+              <w:t xml:space="preserve">, Ilyana ; </w:t>
             </w:r>
             <w:r>
               <w:rPr>
@@ -3955,14 +2965,12 @@
               <w:ind w:left="919" w:firstLine="0"/>
               <w:jc w:val="left"/>
             </w:pPr>
-            <w:proofErr w:type="spellStart"/>
             <w:r>
               <w:rPr>
                 <w:sz w:val="18"/>
               </w:rPr>
               <w:t>Forschungsbericht</w:t>
             </w:r>
-            <w:proofErr w:type="spellEnd"/>
           </w:p>
           <w:p>
             <w:pPr>
@@ -4311,17 +3319,8 @@
                 <w:rFonts w:ascii="Calibri" w:eastAsia="Calibri" w:hAnsi="Calibri" w:cs="Calibri"/>
                 <w:sz w:val="18"/>
               </w:rPr>
-              <w:t>Hertel-</w:t>
-            </w:r>
-            <w:proofErr w:type="spellStart"/>
-            <w:r>
-              <w:rPr>
-                <w:rFonts w:ascii="Calibri" w:eastAsia="Calibri" w:hAnsi="Calibri" w:cs="Calibri"/>
-                <w:sz w:val="18"/>
-              </w:rPr>
-              <w:t>Ferdandez</w:t>
-            </w:r>
-            <w:proofErr w:type="spellEnd"/>
+              <w:t>Hertel-Ferdandez</w:t>
+            </w:r>
             <w:r>
               <w:rPr>
                 <w:sz w:val="18"/>
@@ -4395,21 +3394,7 @@
               <w:rPr>
                 <w:sz w:val="18"/>
               </w:rPr>
-              <w:t xml:space="preserve">, </w:t>
-            </w:r>
-            <w:proofErr w:type="gramStart"/>
-            <w:r>
-              <w:rPr>
-                <w:sz w:val="18"/>
-              </w:rPr>
-              <w:t>Alexander ;</w:t>
-            </w:r>
-            <w:proofErr w:type="gramEnd"/>
-            <w:r>
-              <w:rPr>
-                <w:sz w:val="18"/>
-              </w:rPr>
-              <w:t xml:space="preserve"> </w:t>
+              <w:t xml:space="preserve">, Alexander ; </w:t>
             </w:r>
             <w:r>
               <w:rPr>
@@ -4449,21 +3434,7 @@
                 <w:sz w:val="18"/>
               </w:rPr>
               <w:tab/>
-              <w:t xml:space="preserve">The </w:t>
-            </w:r>
-            <w:proofErr w:type="spellStart"/>
-            <w:r>
-              <w:rPr>
-                <w:sz w:val="18"/>
-              </w:rPr>
-              <w:t>Ef</w:t>
-            </w:r>
-            <w:proofErr w:type="spellEnd"/>
-            <w:r>
-              <w:rPr>
-                <w:sz w:val="18"/>
-              </w:rPr>
-              <w:t>-</w:t>
+              <w:t>The Ef-</w:t>
             </w:r>
           </w:p>
         </w:tc>
@@ -4505,19 +3476,11 @@
               <w:spacing w:after="0" w:line="259" w:lineRule="auto"/>
               <w:ind w:left="0" w:firstLine="0"/>
             </w:pPr>
-            <w:proofErr w:type="spellStart"/>
-            <w:r>
-              <w:rPr>
-                <w:sz w:val="18"/>
-              </w:rPr>
-              <w:t>fects</w:t>
-            </w:r>
-            <w:proofErr w:type="spellEnd"/>
-            <w:r>
-              <w:rPr>
-                <w:sz w:val="18"/>
-              </w:rPr>
-              <w:t xml:space="preserve"> of Large-Scale Labor Unrest on Mass Attitudes toward the Labor Movement. In: </w:t>
+            <w:r>
+              <w:rPr>
+                <w:sz w:val="18"/>
+              </w:rPr>
+              <w:t xml:space="preserve">fects of Large-Scale Labor Unrest on Mass Attitudes toward the Labor Movement. In: </w:t>
             </w:r>
             <w:r>
               <w:rPr>
@@ -4776,7 +3739,6 @@
               <w:spacing w:after="13" w:line="259" w:lineRule="auto"/>
               <w:ind w:left="0" w:firstLine="0"/>
             </w:pPr>
-            <w:proofErr w:type="spellStart"/>
             <w:r>
               <w:rPr>
                 <w:rFonts w:ascii="Calibri" w:eastAsia="Calibri" w:hAnsi="Calibri" w:cs="Calibri"/>
@@ -4784,28 +3746,12 @@
               </w:rPr>
               <w:t>Keeran</w:t>
             </w:r>
-            <w:proofErr w:type="spellEnd"/>
-            <w:r>
-              <w:rPr>
-                <w:sz w:val="18"/>
-              </w:rPr>
-              <w:t xml:space="preserve">, </w:t>
-            </w:r>
-            <w:proofErr w:type="gramStart"/>
-            <w:r>
-              <w:rPr>
-                <w:sz w:val="18"/>
-              </w:rPr>
-              <w:t>Roger ;</w:t>
-            </w:r>
-            <w:proofErr w:type="gramEnd"/>
-            <w:r>
-              <w:rPr>
-                <w:sz w:val="18"/>
-              </w:rPr>
-              <w:t xml:space="preserve"> </w:t>
-            </w:r>
-            <w:proofErr w:type="spellStart"/>
+            <w:r>
+              <w:rPr>
+                <w:sz w:val="18"/>
+              </w:rPr>
+              <w:t xml:space="preserve">, Roger ; </w:t>
+            </w:r>
             <w:r>
               <w:rPr>
                 <w:rFonts w:ascii="Calibri" w:eastAsia="Calibri" w:hAnsi="Calibri" w:cs="Calibri"/>
@@ -4813,7 +3759,6 @@
               </w:rPr>
               <w:t>Tarpinian</w:t>
             </w:r>
-            <w:proofErr w:type="spellEnd"/>
             <w:r>
               <w:rPr>
                 <w:sz w:val="18"/>
@@ -4904,21 +3849,7 @@
               <w:rPr>
                 <w:sz w:val="18"/>
               </w:rPr>
-              <w:t xml:space="preserve">, Martin J.: Strikes </w:t>
-            </w:r>
-            <w:proofErr w:type="gramStart"/>
-            <w:r>
-              <w:rPr>
-                <w:sz w:val="18"/>
-              </w:rPr>
-              <w:t>as a result of</w:t>
-            </w:r>
-            <w:proofErr w:type="gramEnd"/>
-            <w:r>
-              <w:rPr>
-                <w:sz w:val="18"/>
-              </w:rPr>
-              <w:t xml:space="preserve"> imperfect information. In: </w:t>
+              <w:t xml:space="preserve">, Martin J.: Strikes as a result of imperfect information. In: </w:t>
             </w:r>
             <w:r>
               <w:rPr>
@@ -5003,21 +3934,7 @@
               <w:rPr>
                 <w:sz w:val="18"/>
               </w:rPr>
-              <w:t xml:space="preserve">, Richard: Productivity effects of strikes in struck and </w:t>
-            </w:r>
-            <w:proofErr w:type="spellStart"/>
-            <w:r>
-              <w:rPr>
-                <w:sz w:val="18"/>
-              </w:rPr>
-              <w:t>nonstruck</w:t>
-            </w:r>
-            <w:proofErr w:type="spellEnd"/>
-            <w:r>
-              <w:rPr>
-                <w:sz w:val="18"/>
-              </w:rPr>
-              <w:t xml:space="preserve"> industries. In: </w:t>
+              <w:t xml:space="preserve">, Richard: Productivity effects of strikes in struck and nonstruck industries. In: </w:t>
             </w:r>
             <w:r>
               <w:rPr>
@@ -5102,21 +4019,7 @@
               <w:rPr>
                 <w:sz w:val="18"/>
               </w:rPr>
-              <w:t xml:space="preserve">, Andrew </w:t>
-            </w:r>
-            <w:proofErr w:type="gramStart"/>
-            <w:r>
-              <w:rPr>
-                <w:sz w:val="18"/>
-              </w:rPr>
-              <w:t>W. ;</w:t>
-            </w:r>
-            <w:proofErr w:type="gramEnd"/>
-            <w:r>
-              <w:rPr>
-                <w:sz w:val="18"/>
-              </w:rPr>
-              <w:t xml:space="preserve"> </w:t>
+              <w:t xml:space="preserve">, Andrew W. ; </w:t>
             </w:r>
             <w:r>
               <w:rPr>
@@ -5381,7 +4284,6 @@
               <w:spacing w:after="0" w:line="259" w:lineRule="auto"/>
               <w:ind w:left="0" w:firstLine="0"/>
             </w:pPr>
-            <w:proofErr w:type="spellStart"/>
             <w:r>
               <w:rPr>
                 <w:rFonts w:ascii="Calibri" w:eastAsia="Calibri" w:hAnsi="Calibri" w:cs="Calibri"/>
@@ -5389,26 +4291,11 @@
               </w:rPr>
               <w:t>Poydock</w:t>
             </w:r>
-            <w:proofErr w:type="spellEnd"/>
-            <w:r>
-              <w:rPr>
-                <w:sz w:val="18"/>
-              </w:rPr>
-              <w:t xml:space="preserve">, </w:t>
-            </w:r>
-            <w:proofErr w:type="gramStart"/>
-            <w:r>
-              <w:rPr>
-                <w:sz w:val="18"/>
-              </w:rPr>
-              <w:t>Margaret ;</w:t>
-            </w:r>
-            <w:proofErr w:type="gramEnd"/>
-            <w:r>
-              <w:rPr>
-                <w:sz w:val="18"/>
-              </w:rPr>
-              <w:t xml:space="preserve"> </w:t>
+            <w:r>
+              <w:rPr>
+                <w:sz w:val="18"/>
+              </w:rPr>
+              <w:t xml:space="preserve">, Margaret ; </w:t>
             </w:r>
             <w:r>
               <w:rPr>
@@ -5423,7 +4310,6 @@
               </w:rPr>
               <w:t xml:space="preserve">, Celine ; </w:t>
             </w:r>
-            <w:proofErr w:type="spellStart"/>
             <w:r>
               <w:rPr>
                 <w:rFonts w:ascii="Calibri" w:eastAsia="Calibri" w:hAnsi="Calibri" w:cs="Calibri"/>
@@ -5431,7 +4317,6 @@
               </w:rPr>
               <w:t>Shierholz</w:t>
             </w:r>
-            <w:proofErr w:type="spellEnd"/>
             <w:r>
               <w:rPr>
                 <w:sz w:val="18"/>
@@ -5529,7 +4414,6 @@
               <w:spacing w:after="13" w:line="259" w:lineRule="auto"/>
               <w:ind w:left="0" w:firstLine="0"/>
             </w:pPr>
-            <w:proofErr w:type="spellStart"/>
             <w:r>
               <w:rPr>
                 <w:rFonts w:ascii="Calibri" w:eastAsia="Calibri" w:hAnsi="Calibri" w:cs="Calibri"/>
@@ -5537,28 +4421,12 @@
               </w:rPr>
               <w:t>Palomba</w:t>
             </w:r>
-            <w:proofErr w:type="spellEnd"/>
-            <w:r>
-              <w:rPr>
-                <w:sz w:val="18"/>
-              </w:rPr>
-              <w:t xml:space="preserve">, Neil </w:t>
-            </w:r>
-            <w:proofErr w:type="gramStart"/>
-            <w:r>
-              <w:rPr>
-                <w:sz w:val="18"/>
-              </w:rPr>
-              <w:t>A. ;</w:t>
-            </w:r>
-            <w:proofErr w:type="gramEnd"/>
-            <w:r>
-              <w:rPr>
-                <w:sz w:val="18"/>
-              </w:rPr>
-              <w:t xml:space="preserve"> </w:t>
-            </w:r>
-            <w:proofErr w:type="spellStart"/>
+            <w:r>
+              <w:rPr>
+                <w:sz w:val="18"/>
+              </w:rPr>
+              <w:t xml:space="preserve">, Neil A. ; </w:t>
+            </w:r>
             <w:r>
               <w:rPr>
                 <w:rFonts w:ascii="Calibri" w:eastAsia="Calibri" w:hAnsi="Calibri" w:cs="Calibri"/>
@@ -5566,7 +4434,6 @@
               </w:rPr>
               <w:t>Palomba</w:t>
             </w:r>
-            <w:proofErr w:type="spellEnd"/>
             <w:r>
               <w:rPr>
                 <w:sz w:val="18"/>
@@ -5722,21 +4589,7 @@
               <w:rPr>
                 <w:sz w:val="18"/>
               </w:rPr>
-              <w:t xml:space="preserve">, Juliet </w:t>
-            </w:r>
-            <w:proofErr w:type="gramStart"/>
-            <w:r>
-              <w:rPr>
-                <w:sz w:val="18"/>
-              </w:rPr>
-              <w:t>B. ;</w:t>
-            </w:r>
-            <w:proofErr w:type="gramEnd"/>
-            <w:r>
-              <w:rPr>
-                <w:sz w:val="18"/>
-              </w:rPr>
-              <w:t xml:space="preserve"> </w:t>
+              <w:t xml:space="preserve">, Juliet B. ; </w:t>
             </w:r>
             <w:r>
               <w:rPr>
@@ -5846,7 +4699,6 @@
               <w:spacing w:after="0" w:line="285" w:lineRule="auto"/>
               <w:ind w:left="0" w:firstLine="0"/>
             </w:pPr>
-            <w:proofErr w:type="spellStart"/>
             <w:r>
               <w:rPr>
                 <w:rFonts w:ascii="Calibri" w:eastAsia="Calibri" w:hAnsi="Calibri" w:cs="Calibri"/>
@@ -5854,28 +4706,12 @@
               </w:rPr>
               <w:t>Shierholz</w:t>
             </w:r>
-            <w:proofErr w:type="spellEnd"/>
-            <w:r>
-              <w:rPr>
-                <w:sz w:val="18"/>
-              </w:rPr>
-              <w:t xml:space="preserve">, </w:t>
-            </w:r>
-            <w:proofErr w:type="gramStart"/>
-            <w:r>
-              <w:rPr>
-                <w:sz w:val="18"/>
-              </w:rPr>
-              <w:t>Heidi ;</w:t>
-            </w:r>
-            <w:proofErr w:type="gramEnd"/>
-            <w:r>
-              <w:rPr>
-                <w:sz w:val="18"/>
-              </w:rPr>
-              <w:t xml:space="preserve"> </w:t>
-            </w:r>
-            <w:proofErr w:type="spellStart"/>
+            <w:r>
+              <w:rPr>
+                <w:sz w:val="18"/>
+              </w:rPr>
+              <w:t xml:space="preserve">, Heidi ; </w:t>
+            </w:r>
             <w:r>
               <w:rPr>
                 <w:rFonts w:ascii="Calibri" w:eastAsia="Calibri" w:hAnsi="Calibri" w:cs="Calibri"/>
@@ -5883,7 +4719,6 @@
               </w:rPr>
               <w:t>Poydock</w:t>
             </w:r>
-            <w:proofErr w:type="spellEnd"/>
             <w:r>
               <w:rPr>
                 <w:sz w:val="18"/>
@@ -5990,21 +4825,7 @@
               <w:rPr>
                 <w:sz w:val="18"/>
               </w:rPr>
-              <w:t xml:space="preserve">, Stephen </w:t>
-            </w:r>
-            <w:proofErr w:type="gramStart"/>
-            <w:r>
-              <w:rPr>
-                <w:sz w:val="18"/>
-              </w:rPr>
-              <w:t>L. ;</w:t>
-            </w:r>
-            <w:proofErr w:type="gramEnd"/>
-            <w:r>
-              <w:rPr>
-                <w:sz w:val="18"/>
-              </w:rPr>
-              <w:t xml:space="preserve"> </w:t>
+              <w:t xml:space="preserve">, Stephen L. ; </w:t>
             </w:r>
             <w:r>
               <w:rPr>
@@ -6222,23 +5043,8 @@
               <w:rPr>
                 <w:sz w:val="18"/>
               </w:rPr>
-              <w:t xml:space="preserve">, </w:t>
-            </w:r>
-            <w:proofErr w:type="gramStart"/>
-            <w:r>
-              <w:rPr>
-                <w:sz w:val="18"/>
-              </w:rPr>
-              <w:t>Michael ;</w:t>
-            </w:r>
-            <w:proofErr w:type="gramEnd"/>
-            <w:r>
-              <w:rPr>
-                <w:sz w:val="18"/>
-              </w:rPr>
-              <w:t xml:space="preserve"> </w:t>
-            </w:r>
-            <w:proofErr w:type="spellStart"/>
+              <w:t xml:space="preserve">, Michael ; </w:t>
+            </w:r>
             <w:r>
               <w:rPr>
                 <w:rFonts w:ascii="Calibri" w:eastAsia="Calibri" w:hAnsi="Calibri" w:cs="Calibri"/>
@@ -6246,14 +5052,12 @@
               </w:rPr>
               <w:t>Leicht</w:t>
             </w:r>
-            <w:proofErr w:type="spellEnd"/>
             <w:r>
               <w:rPr>
                 <w:sz w:val="18"/>
               </w:rPr>
               <w:t xml:space="preserve">, Kevin T. ; </w:t>
             </w:r>
-            <w:proofErr w:type="spellStart"/>
             <w:r>
               <w:rPr>
                 <w:rFonts w:ascii="Calibri" w:eastAsia="Calibri" w:hAnsi="Calibri" w:cs="Calibri"/>
@@ -6261,7 +5065,6 @@
               </w:rPr>
               <w:t>Raffalovich</w:t>
             </w:r>
-            <w:proofErr w:type="spellEnd"/>
             <w:r>
               <w:rPr>
                 <w:sz w:val="18"/>

</xml_diff>